<commit_message>
Añadido mi nombre al archivo.
</commit_message>
<xml_diff>
--- a/EnunciadoBashB.docx
+++ b/EnunciadoBashB.docx
@@ -4,7 +4,15 @@
   <w:body>
     <w:p>
       <w:r>
-        <w:t xml:space="preserve">Para la resolución de ciertas actividades necesitarás acceder al archivo de texto </w:t>
+        <w:t>Para la resolución de ci</w:t>
+      </w:r>
+      <w:r>
+        <w:t>ertas actividades necesitarás a</w:t>
+      </w:r>
+      <w:bookmarkStart w:id="0" w:name="_GoBack"/>
+      <w:bookmarkEnd w:id="0"/>
+      <w:r>
+        <w:t xml:space="preserve">ceder al archivo de texto </w:t>
       </w:r>
       <w:r>
         <w:rPr>
@@ -698,8 +706,6 @@
         </w:rPr>
         <w:t>2010</w:t>
       </w:r>
-      <w:bookmarkStart w:id="0" w:name="_GoBack"/>
-      <w:bookmarkEnd w:id="0"/>
       <w:r>
         <w:rPr>
           <w:b/>

</xml_diff>